<commit_message>
Muokattu epäselviä kohtia ja muotoilua parannettu.
</commit_message>
<xml_diff>
--- a/Projektisuunnitelma.docx
+++ b/Projektisuunnitelma.docx
@@ -139,33 +139,21 @@
         </w:rPr>
         <w:tab/>
       </w:r>
-      <w:proofErr w:type="spellStart"/>
-      <w:r>
-        <w:rPr>
-          <w:rFonts w:ascii="Calibri" w:hAnsi="Calibri" w:cs="Calibri"/>
-          <w:color w:val="000000"/>
-          <w:sz w:val="22"/>
-          <w:szCs w:val="22"/>
-        </w:rPr>
-        <w:t>Github-</w:t>
-      </w:r>
-      <w:proofErr w:type="spellEnd"/>
-      <w:r>
-        <w:rPr>
-          <w:rFonts w:ascii="Calibri" w:hAnsi="Calibri" w:cs="Calibri"/>
-          <w:color w:val="000000"/>
-          <w:sz w:val="22"/>
-          <w:szCs w:val="22"/>
-        </w:rPr>
-        <w:t xml:space="preserve"> ja koodausvastaava</w:t>
-      </w:r>
-    </w:p>
-    <w:p>
-      <w:pPr>
-        <w:pStyle w:val="NormaaliWWW"/>
-        <w:spacing w:before="0" w:beforeAutospacing="0" w:after="160" w:afterAutospacing="0"/>
-      </w:pPr>
-      <w:proofErr w:type="spellStart"/>
+      <w:r>
+        <w:rPr>
+          <w:rFonts w:ascii="Calibri" w:hAnsi="Calibri" w:cs="Calibri"/>
+          <w:color w:val="000000"/>
+          <w:sz w:val="22"/>
+          <w:szCs w:val="22"/>
+        </w:rPr>
+        <w:t>Github- ja koodausvastaava</w:t>
+      </w:r>
+    </w:p>
+    <w:p>
+      <w:pPr>
+        <w:pStyle w:val="NormaaliWWW"/>
+        <w:spacing w:before="0" w:beforeAutospacing="0" w:after="160" w:afterAutospacing="0"/>
+      </w:pPr>
       <w:r>
         <w:rPr>
           <w:rFonts w:ascii="Calibri" w:hAnsi="Calibri" w:cs="Calibri"/>
@@ -175,7 +163,6 @@
         </w:rPr>
         <w:t>Nanette</w:t>
       </w:r>
-      <w:proofErr w:type="spellEnd"/>
       <w:r>
         <w:rPr>
           <w:rStyle w:val="apple-tab-span"/>
@@ -186,16 +173,8 @@
         </w:rPr>
         <w:tab/>
       </w:r>
-      <w:r>
-        <w:rPr>
-          <w:rStyle w:val="apple-tab-span"/>
-          <w:rFonts w:ascii="Calibri" w:hAnsi="Calibri" w:cs="Calibri"/>
-          <w:color w:val="000000"/>
-          <w:sz w:val="22"/>
-          <w:szCs w:val="22"/>
-        </w:rPr>
-        <w:tab/>
-      </w:r>
+      <w:bookmarkStart w:id="0" w:name="_GoBack"/>
+      <w:bookmarkEnd w:id="0"/>
       <w:r>
         <w:rPr>
           <w:rFonts w:ascii="Calibri" w:hAnsi="Calibri" w:cs="Calibri"/>
@@ -306,25 +285,14 @@
         <w:pStyle w:val="NormaaliWWW"/>
         <w:spacing w:before="0" w:beforeAutospacing="0" w:after="160" w:afterAutospacing="0"/>
       </w:pPr>
-      <w:proofErr w:type="spellStart"/>
-      <w:r>
-        <w:rPr>
-          <w:rFonts w:ascii="Calibri" w:hAnsi="Calibri" w:cs="Calibri"/>
-          <w:color w:val="000000"/>
-          <w:sz w:val="22"/>
-          <w:szCs w:val="22"/>
-        </w:rPr>
-        <w:t>Discord</w:t>
-      </w:r>
-      <w:proofErr w:type="spellEnd"/>
-      <w:r>
-        <w:rPr>
-          <w:rFonts w:ascii="Calibri" w:hAnsi="Calibri" w:cs="Calibri"/>
-          <w:color w:val="000000"/>
-          <w:sz w:val="22"/>
-          <w:szCs w:val="22"/>
-        </w:rPr>
-        <w:t>:</w:t>
+      <w:r>
+        <w:rPr>
+          <w:rFonts w:ascii="Calibri" w:hAnsi="Calibri" w:cs="Calibri"/>
+          <w:color w:val="000000"/>
+          <w:sz w:val="22"/>
+          <w:szCs w:val="22"/>
+        </w:rPr>
+        <w:t>Discord:</w:t>
       </w:r>
       <w:r>
         <w:rPr>
@@ -435,136 +403,72 @@
           <w:sz w:val="22"/>
           <w:szCs w:val="22"/>
         </w:rPr>
-        <w:t>Sovellus jaetaan (alustavasti) kahteen eri minipeliin. Aloitusvalikossa painikkeet minipeleihin, sekä oman kehityksen seuraamiselle ja pelin sulkemiselle. Omassa kehityksessä on listattu lukuja/</w:t>
-      </w:r>
-      <w:proofErr w:type="spellStart"/>
-      <w:r>
-        <w:rPr>
-          <w:rFonts w:ascii="Calibri" w:hAnsi="Calibri" w:cs="Calibri"/>
-          <w:color w:val="000000"/>
-          <w:sz w:val="22"/>
-          <w:szCs w:val="22"/>
-        </w:rPr>
-        <w:t>graaffisia</w:t>
-      </w:r>
-      <w:proofErr w:type="spellEnd"/>
-      <w:r>
-        <w:rPr>
-          <w:rFonts w:ascii="Calibri" w:hAnsi="Calibri" w:cs="Calibri"/>
-          <w:color w:val="000000"/>
-          <w:sz w:val="22"/>
-          <w:szCs w:val="22"/>
-        </w:rPr>
-        <w:t xml:space="preserve"> käyriä pelaajan kehityksestä. Pelin suorittamisen jälkeen, näkyviin tulee </w:t>
-      </w:r>
-      <w:proofErr w:type="gramStart"/>
-      <w:r>
-        <w:rPr>
-          <w:rFonts w:ascii="Calibri" w:hAnsi="Calibri" w:cs="Calibri"/>
-          <w:color w:val="000000"/>
-          <w:sz w:val="22"/>
-          <w:szCs w:val="22"/>
-        </w:rPr>
-        <w:t>tulos</w:t>
-      </w:r>
-      <w:proofErr w:type="gramEnd"/>
-      <w:r>
-        <w:rPr>
-          <w:rFonts w:ascii="Calibri" w:hAnsi="Calibri" w:cs="Calibri"/>
-          <w:color w:val="000000"/>
-          <w:sz w:val="22"/>
-          <w:szCs w:val="22"/>
-        </w:rPr>
-        <w:t xml:space="preserve"> joka tallentuu pelaajan kehitykseen.</w:t>
-      </w:r>
-    </w:p>
-    <w:p>
-      <w:pPr>
-        <w:pStyle w:val="NormaaliWWW"/>
-        <w:spacing w:before="0" w:beforeAutospacing="0" w:after="160" w:afterAutospacing="0"/>
-      </w:pPr>
-      <w:r>
-        <w:rPr>
-          <w:rFonts w:ascii="Calibri" w:hAnsi="Calibri" w:cs="Calibri"/>
+        <w:t>Sovellus jaetaan (alustavasti) kahteen eri minipeliin. Aloitusvalikossa painikkeet minipeleihin, sekä oman kehityksen seuraamiselle ja pelin sulkemiselle. Omassa kehityksessä on listattu lukuja/graaffisia käyriä pelaajan kehityksestä. Pelin suorittamisen jälkeen, näkyviin tulee tulos joka tallentuu pelaajan kehitykseen.</w:t>
+      </w:r>
+    </w:p>
+    <w:p>
+      <w:pPr>
+        <w:pStyle w:val="NormaaliWWW"/>
+        <w:spacing w:before="0" w:beforeAutospacing="0" w:after="160" w:afterAutospacing="0"/>
+      </w:pPr>
+      <w:r>
+        <w:rPr>
           <w:noProof/>
-          <w:color w:val="000000"/>
-          <w:sz w:val="22"/>
-          <w:szCs w:val="22"/>
-        </w:rPr>
-        <mc:AlternateContent>
-          <mc:Choice Requires="wps">
-            <w:drawing>
-              <wp:inline distT="0" distB="0" distL="0" distR="0">
-                <wp:extent cx="2971800" cy="2286000"/>
-                <wp:effectExtent l="0" t="0" r="0" b="0"/>
-                <wp:docPr id="8" name="Suorakulmio 8"/>
-                <wp:cNvGraphicFramePr>
-                  <a:graphicFrameLocks xmlns:a="http://schemas.openxmlformats.org/drawingml/2006/main" noChangeAspect="1"/>
-                </wp:cNvGraphicFramePr>
-                <a:graphic xmlns:a="http://schemas.openxmlformats.org/drawingml/2006/main">
-                  <a:graphicData uri="http://schemas.microsoft.com/office/word/2010/wordprocessingShape">
-                    <wps:wsp>
-                      <wps:cNvSpPr>
-                        <a:spLocks noChangeAspect="1" noChangeArrowheads="1"/>
-                      </wps:cNvSpPr>
-                      <wps:spPr bwMode="auto">
-                        <a:xfrm>
-                          <a:off x="0" y="0"/>
-                          <a:ext cx="2971800" cy="2286000"/>
-                        </a:xfrm>
-                        <a:prstGeom prst="rect">
-                          <a:avLst/>
-                        </a:prstGeom>
-                        <a:noFill/>
-                        <a:ln>
-                          <a:noFill/>
-                        </a:ln>
-                        <a:extLst>
-                          <a:ext uri="{909E8E84-426E-40DD-AFC4-6F175D3DCCD1}">
-                            <a14:hiddenFill xmlns:a14="http://schemas.microsoft.com/office/drawing/2010/main">
-                              <a:solidFill>
-                                <a:srgbClr val="FFFFFF"/>
-                              </a:solidFill>
-                            </a14:hiddenFill>
-                          </a:ext>
-                          <a:ext uri="{91240B29-F687-4F45-9708-019B960494DF}">
-                            <a14:hiddenLine xmlns:a14="http://schemas.microsoft.com/office/drawing/2010/main" w="9525">
-                              <a:solidFill>
-                                <a:srgbClr val="000000"/>
-                              </a:solidFill>
-                              <a:miter lim="800000"/>
-                              <a:headEnd/>
-                              <a:tailEnd/>
-                            </a14:hiddenLine>
-                          </a:ext>
-                        </a:extLst>
-                      </wps:spPr>
-                      <wps:bodyPr rot="0" vert="horz" wrap="square" lIns="91440" tIns="45720" rIns="91440" bIns="45720" anchor="t" anchorCtr="0" upright="1">
-                        <a:noAutofit/>
-                      </wps:bodyPr>
-                    </wps:wsp>
-                  </a:graphicData>
-                </a:graphic>
-              </wp:inline>
-            </w:drawing>
-          </mc:Choice>
-          <mc:Fallback>
-            <w:pict>
-              <v:rect w14:anchorId="10923C02" id="Suorakulmio 8" o:spid="_x0000_s1026" style="width:234pt;height:180pt;visibility:visible;mso-wrap-style:square;mso-left-percent:-10001;mso-top-percent:-10001;mso-position-horizontal:absolute;mso-position-horizontal-relative:char;mso-position-vertical:absolute;mso-position-vertical-relative:line;mso-left-percent:-10001;mso-top-percent:-10001;v-text-anchor:top" o:gfxdata="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" filled="f" stroked="f">
-                <o:lock v:ext="edit" aspectratio="t"/>
-                <w10:anchorlock/>
-              </v:rect>
-            </w:pict>
-          </mc:Fallback>
-        </mc:AlternateContent>
-      </w:r>
-    </w:p>
-    <w:p>
-      <w:pPr>
-        <w:pStyle w:val="NormaaliWWW"/>
-        <w:spacing w:before="0" w:beforeAutospacing="0" w:after="160" w:afterAutospacing="0"/>
-      </w:pPr>
-      <w:r>
+        </w:rPr>
+        <w:drawing>
+          <wp:inline distT="0" distB="0" distL="0" distR="0">
+            <wp:extent cx="4486275" cy="2524125"/>
+            <wp:effectExtent l="0" t="0" r="9525" b="9525"/>
+            <wp:docPr id="1" name="Kuva 1"/>
+            <wp:cNvGraphicFramePr>
+              <a:graphicFrameLocks xmlns:a="http://schemas.openxmlformats.org/drawingml/2006/main" noChangeAspect="1"/>
+            </wp:cNvGraphicFramePr>
+            <a:graphic xmlns:a="http://schemas.openxmlformats.org/drawingml/2006/main">
+              <a:graphicData uri="http://schemas.openxmlformats.org/drawingml/2006/picture">
+                <pic:pic xmlns:pic="http://schemas.openxmlformats.org/drawingml/2006/picture">
+                  <pic:nvPicPr>
+                    <pic:cNvPr id="0" name="Picture 2"/>
+                    <pic:cNvPicPr>
+                      <a:picLocks noChangeAspect="1" noChangeArrowheads="1"/>
+                    </pic:cNvPicPr>
+                  </pic:nvPicPr>
+                  <pic:blipFill>
+                    <a:blip r:embed="rId7" cstate="print">
+                      <a:extLst>
+                        <a:ext uri="{28A0092B-C50C-407E-A947-70E740481C1C}">
+                          <a14:useLocalDpi xmlns:a14="http://schemas.microsoft.com/office/drawing/2010/main" val="0"/>
+                        </a:ext>
+                      </a:extLst>
+                    </a:blip>
+                    <a:srcRect/>
+                    <a:stretch>
+                      <a:fillRect/>
+                    </a:stretch>
+                  </pic:blipFill>
+                  <pic:spPr bwMode="auto">
+                    <a:xfrm>
+                      <a:off x="0" y="0"/>
+                      <a:ext cx="4486275" cy="2524125"/>
+                    </a:xfrm>
+                    <a:prstGeom prst="rect">
+                      <a:avLst/>
+                    </a:prstGeom>
+                    <a:noFill/>
+                    <a:ln>
+                      <a:noFill/>
+                    </a:ln>
+                  </pic:spPr>
+                </pic:pic>
+              </a:graphicData>
+            </a:graphic>
+          </wp:inline>
+        </w:drawing>
+      </w:r>
+    </w:p>
+    <w:p>
+      <w:pPr>
+        <w:pStyle w:val="NormaaliWWW"/>
+        <w:spacing w:before="0" w:beforeAutospacing="0" w:after="160" w:afterAutospacing="0"/>
         <w:rPr>
           <w:rFonts w:ascii="Calibri" w:hAnsi="Calibri" w:cs="Calibri"/>
           <w:b/>
@@ -573,45 +477,12 @@
           <w:sz w:val="22"/>
           <w:szCs w:val="22"/>
         </w:rPr>
-        <w:t>Projektin eteneminen</w:t>
-      </w:r>
-    </w:p>
-    <w:p>
-      <w:pPr>
-        <w:pStyle w:val="NormaaliWWW"/>
-        <w:spacing w:before="0" w:beforeAutospacing="0" w:after="160" w:afterAutospacing="0"/>
-      </w:pPr>
-      <w:r>
-        <w:rPr>
-          <w:rFonts w:ascii="Calibri" w:hAnsi="Calibri" w:cs="Calibri"/>
-          <w:color w:val="000000"/>
-          <w:sz w:val="22"/>
-          <w:szCs w:val="22"/>
-        </w:rPr>
-        <w:t>Projekti toteutetaan vesiputousmallina, jossa eri vaiheet ovat: Vaatimusmäärittely, suunnittelu (arkkitehtuuri, rajapinnat, komponentit, oliot), toteutus, testaus (yksikkötestaus, integrointitestaus, järjestelmätestaus)</w:t>
-      </w:r>
-    </w:p>
-    <w:p>
-      <w:pPr>
-        <w:pStyle w:val="NormaaliWWW"/>
-        <w:spacing w:before="0" w:beforeAutospacing="0" w:after="160" w:afterAutospacing="0"/>
-      </w:pPr>
-      <w:r>
-        <w:rPr>
-          <w:rFonts w:ascii="Calibri" w:hAnsi="Calibri" w:cs="Calibri"/>
-          <w:color w:val="000000"/>
-          <w:sz w:val="22"/>
-          <w:szCs w:val="22"/>
-        </w:rPr>
-        <w:t>Projektin päättäminen 26.5.2020</w:t>
-      </w:r>
-    </w:p>
-    <w:p>
-      <w:pPr>
-        <w:pStyle w:val="NormaaliWWW"/>
-        <w:spacing w:before="0" w:beforeAutospacing="0" w:after="160" w:afterAutospacing="0"/>
-      </w:pPr>
-      <w:r>
+      </w:pPr>
+    </w:p>
+    <w:p>
+      <w:pPr>
+        <w:pStyle w:val="NormaaliWWW"/>
+        <w:spacing w:before="0" w:beforeAutospacing="0" w:after="160" w:afterAutospacing="0"/>
         <w:rPr>
           <w:rFonts w:ascii="Calibri" w:hAnsi="Calibri" w:cs="Calibri"/>
           <w:b/>
@@ -620,31 +491,12 @@
           <w:sz w:val="22"/>
           <w:szCs w:val="22"/>
         </w:rPr>
-        <w:lastRenderedPageBreak/>
-        <w:t>Aikataulu</w:t>
-      </w:r>
-    </w:p>
-    <w:p>
-      <w:pPr>
-        <w:pStyle w:val="NormaaliWWW"/>
-        <w:spacing w:before="0" w:beforeAutospacing="0" w:after="160" w:afterAutospacing="0"/>
-      </w:pPr>
-      <w:r>
-        <w:rPr>
-          <w:rFonts w:ascii="Calibri" w:hAnsi="Calibri" w:cs="Calibri"/>
-          <w:color w:val="000000"/>
-          <w:sz w:val="22"/>
-          <w:szCs w:val="22"/>
-        </w:rPr>
-        <w:t>Liitteenä</w:t>
-      </w:r>
-    </w:p>
-    <w:p>
-      <w:pPr>
-        <w:pStyle w:val="NormaaliWWW"/>
-        <w:spacing w:before="0" w:beforeAutospacing="0" w:after="160" w:afterAutospacing="0"/>
-      </w:pPr>
-      <w:r>
+      </w:pPr>
+    </w:p>
+    <w:p>
+      <w:pPr>
+        <w:pStyle w:val="NormaaliWWW"/>
+        <w:spacing w:before="0" w:beforeAutospacing="0" w:after="160" w:afterAutospacing="0"/>
         <w:rPr>
           <w:rFonts w:ascii="Calibri" w:hAnsi="Calibri" w:cs="Calibri"/>
           <w:b/>
@@ -653,115 +505,7 @@
           <w:sz w:val="22"/>
           <w:szCs w:val="22"/>
         </w:rPr>
-        <w:t>Viestintä</w:t>
-      </w:r>
-    </w:p>
-    <w:p>
-      <w:pPr>
-        <w:pStyle w:val="NormaaliWWW"/>
-        <w:spacing w:before="0" w:beforeAutospacing="0" w:after="160" w:afterAutospacing="0"/>
-      </w:pPr>
-      <w:proofErr w:type="spellStart"/>
-      <w:r>
-        <w:rPr>
-          <w:rFonts w:ascii="Calibri" w:hAnsi="Calibri" w:cs="Calibri"/>
-          <w:color w:val="000000"/>
-          <w:sz w:val="22"/>
-          <w:szCs w:val="22"/>
-        </w:rPr>
-        <w:t>Discord</w:t>
-      </w:r>
-      <w:proofErr w:type="spellEnd"/>
-      <w:r>
-        <w:rPr>
-          <w:rFonts w:ascii="Calibri" w:hAnsi="Calibri" w:cs="Calibri"/>
-          <w:color w:val="000000"/>
-          <w:sz w:val="22"/>
-          <w:szCs w:val="22"/>
-        </w:rPr>
-        <w:t>: joka tiistai ja torstai</w:t>
-      </w:r>
-    </w:p>
-    <w:p>
-      <w:pPr>
-        <w:pStyle w:val="NormaaliWWW"/>
-        <w:spacing w:before="0" w:beforeAutospacing="0" w:after="160" w:afterAutospacing="0"/>
-      </w:pPr>
-      <w:r>
-        <w:rPr>
-          <w:rFonts w:ascii="Calibri" w:hAnsi="Calibri" w:cs="Calibri"/>
-          <w:color w:val="000000"/>
-          <w:sz w:val="22"/>
-          <w:szCs w:val="22"/>
-        </w:rPr>
-        <w:t xml:space="preserve">Google </w:t>
-      </w:r>
-      <w:proofErr w:type="spellStart"/>
-      <w:r>
-        <w:rPr>
-          <w:rFonts w:ascii="Calibri" w:hAnsi="Calibri" w:cs="Calibri"/>
-          <w:color w:val="000000"/>
-          <w:sz w:val="22"/>
-          <w:szCs w:val="22"/>
-        </w:rPr>
-        <w:t>Drive</w:t>
-      </w:r>
-      <w:proofErr w:type="spellEnd"/>
-      <w:r>
-        <w:rPr>
-          <w:rFonts w:ascii="Calibri" w:hAnsi="Calibri" w:cs="Calibri"/>
-          <w:color w:val="000000"/>
-          <w:sz w:val="22"/>
-          <w:szCs w:val="22"/>
-        </w:rPr>
-        <w:t xml:space="preserve">: kirjoitetaan esiin tulleita ongelmia sekä päivän aiheeseen liittyviä ideoita myös muina päivinä kuin tiistaisin ja torstaisin. Tiistait ja torstait aloitetaan </w:t>
-      </w:r>
-      <w:proofErr w:type="spellStart"/>
-      <w:r>
-        <w:rPr>
-          <w:rFonts w:ascii="Calibri" w:hAnsi="Calibri" w:cs="Calibri"/>
-          <w:color w:val="000000"/>
-          <w:sz w:val="22"/>
-          <w:szCs w:val="22"/>
-        </w:rPr>
-        <w:t>Driven</w:t>
-      </w:r>
-      <w:proofErr w:type="spellEnd"/>
-      <w:r>
-        <w:rPr>
-          <w:rFonts w:ascii="Calibri" w:hAnsi="Calibri" w:cs="Calibri"/>
-          <w:color w:val="000000"/>
-          <w:sz w:val="22"/>
-          <w:szCs w:val="22"/>
-        </w:rPr>
-        <w:t xml:space="preserve"> katsomisella. </w:t>
-      </w:r>
-    </w:p>
-    <w:p>
-      <w:pPr>
-        <w:pStyle w:val="NormaaliWWW"/>
-        <w:spacing w:before="0" w:beforeAutospacing="0" w:after="160" w:afterAutospacing="0"/>
-      </w:pPr>
-      <w:proofErr w:type="spellStart"/>
-      <w:r>
-        <w:rPr>
-          <w:rFonts w:ascii="Calibri" w:hAnsi="Calibri" w:cs="Calibri"/>
-          <w:color w:val="000000"/>
-          <w:sz w:val="22"/>
-          <w:szCs w:val="22"/>
-        </w:rPr>
-        <w:t>Git</w:t>
-      </w:r>
-      <w:proofErr w:type="spellEnd"/>
-      <w:r>
-        <w:rPr>
-          <w:rFonts w:ascii="Calibri" w:hAnsi="Calibri" w:cs="Calibri"/>
-          <w:color w:val="000000"/>
-          <w:sz w:val="22"/>
-          <w:szCs w:val="22"/>
-        </w:rPr>
-        <w:t>: Lopulliset dokumentit</w:t>
-      </w:r>
+      </w:pPr>
     </w:p>
     <w:p>
       <w:pPr>
@@ -777,22 +521,38 @@
           <w:sz w:val="22"/>
           <w:szCs w:val="22"/>
         </w:rPr>
-        <w:t>Työskentelyajat ja -paikat</w:t>
-      </w:r>
-    </w:p>
-    <w:p>
-      <w:pPr>
-        <w:pStyle w:val="NormaaliWWW"/>
-        <w:spacing w:before="0" w:beforeAutospacing="0" w:after="160" w:afterAutospacing="0"/>
-      </w:pPr>
-      <w:r>
-        <w:rPr>
-          <w:rFonts w:ascii="Calibri" w:hAnsi="Calibri" w:cs="Calibri"/>
-          <w:color w:val="000000"/>
-          <w:sz w:val="22"/>
-          <w:szCs w:val="22"/>
-        </w:rPr>
-        <w:t>Projekti tehdään etätyönä tiistaisin ja torstaisin liitteenä olevan aikataulun mukaan.</w:t>
+        <w:lastRenderedPageBreak/>
+        <w:t>Projektin eteneminen</w:t>
+      </w:r>
+    </w:p>
+    <w:p>
+      <w:pPr>
+        <w:pStyle w:val="NormaaliWWW"/>
+        <w:spacing w:before="0" w:beforeAutospacing="0" w:after="160" w:afterAutospacing="0"/>
+      </w:pPr>
+      <w:r>
+        <w:rPr>
+          <w:rFonts w:ascii="Calibri" w:hAnsi="Calibri" w:cs="Calibri"/>
+          <w:color w:val="000000"/>
+          <w:sz w:val="22"/>
+          <w:szCs w:val="22"/>
+        </w:rPr>
+        <w:t>Projekti toteutetaan vesiputousmallina, jossa eri vaiheet ovat: Vaatimusmäärittely, suunnittelu (arkkitehtuuri, rajapinnat, komponentit, oliot), toteutus, testaus (yksikkötestaus, integrointitestaus, järjestelmätestaus)</w:t>
+      </w:r>
+    </w:p>
+    <w:p>
+      <w:pPr>
+        <w:pStyle w:val="NormaaliWWW"/>
+        <w:spacing w:before="0" w:beforeAutospacing="0" w:after="160" w:afterAutospacing="0"/>
+      </w:pPr>
+      <w:r>
+        <w:rPr>
+          <w:rFonts w:ascii="Calibri" w:hAnsi="Calibri" w:cs="Calibri"/>
+          <w:color w:val="000000"/>
+          <w:sz w:val="22"/>
+          <w:szCs w:val="22"/>
+        </w:rPr>
+        <w:t>Projektin päättäminen 26.5.2020</w:t>
       </w:r>
     </w:p>
     <w:p>
@@ -809,102 +569,22 @@
           <w:sz w:val="22"/>
           <w:szCs w:val="22"/>
         </w:rPr>
-        <w:t>Dokumentointi ja raportointi</w:t>
-      </w:r>
-    </w:p>
-    <w:p>
-      <w:pPr>
-        <w:pStyle w:val="NormaaliWWW"/>
-        <w:spacing w:before="0" w:beforeAutospacing="0" w:after="160" w:afterAutospacing="0"/>
-      </w:pPr>
-      <w:r>
-        <w:rPr>
-          <w:rFonts w:ascii="Calibri" w:hAnsi="Calibri" w:cs="Calibri"/>
-          <w:color w:val="000000"/>
-          <w:sz w:val="22"/>
-          <w:szCs w:val="22"/>
-        </w:rPr>
-        <w:t>Dokumentointia tehdään viikoittain. Tärkeät asiat tallennetaan GitHubiin. Erilaisia dokumentteja:</w:t>
-      </w:r>
-    </w:p>
-    <w:p>
-      <w:pPr>
-        <w:pStyle w:val="NormaaliWWW"/>
-        <w:spacing w:before="0" w:beforeAutospacing="0" w:after="160" w:afterAutospacing="0"/>
-      </w:pPr>
-      <w:r>
-        <w:rPr>
-          <w:rFonts w:ascii="Calibri" w:hAnsi="Calibri" w:cs="Calibri"/>
-          <w:color w:val="000000"/>
-          <w:sz w:val="22"/>
-          <w:szCs w:val="22"/>
-        </w:rPr>
-        <w:t>Suunnitteludokumentti, joka kuvaa tuotettavan ohjelmiston rakenteen ja toiminnan.</w:t>
-      </w:r>
-    </w:p>
-    <w:p>
-      <w:pPr>
-        <w:pStyle w:val="NormaaliWWW"/>
-        <w:spacing w:before="0" w:beforeAutospacing="0" w:after="160" w:afterAutospacing="0"/>
-      </w:pPr>
-      <w:r>
-        <w:rPr>
-          <w:rFonts w:ascii="Calibri" w:hAnsi="Calibri" w:cs="Calibri"/>
-          <w:color w:val="000000"/>
-          <w:sz w:val="22"/>
-          <w:szCs w:val="22"/>
-        </w:rPr>
-        <w:t xml:space="preserve">Testaussuunnitelma </w:t>
-      </w:r>
-      <w:proofErr w:type="gramStart"/>
-      <w:r>
-        <w:rPr>
-          <w:rFonts w:ascii="Calibri" w:hAnsi="Calibri" w:cs="Calibri"/>
-          <w:color w:val="000000"/>
-          <w:sz w:val="22"/>
-          <w:szCs w:val="22"/>
-        </w:rPr>
-        <w:t>ja  testausdokumentti</w:t>
-      </w:r>
-      <w:proofErr w:type="gramEnd"/>
-      <w:r>
-        <w:rPr>
-          <w:rFonts w:ascii="Calibri" w:hAnsi="Calibri" w:cs="Calibri"/>
-          <w:color w:val="000000"/>
-          <w:sz w:val="22"/>
-          <w:szCs w:val="22"/>
-        </w:rPr>
-        <w:t>, joka sisältää testaussuunnitelman mukaisesti tehdyt testiaineistot ja testien tulokset.</w:t>
-      </w:r>
-    </w:p>
-    <w:p>
-      <w:pPr>
-        <w:pStyle w:val="NormaaliWWW"/>
-        <w:spacing w:before="0" w:beforeAutospacing="0" w:after="160" w:afterAutospacing="0"/>
-      </w:pPr>
-      <w:r>
-        <w:rPr>
-          <w:rFonts w:ascii="Calibri" w:hAnsi="Calibri" w:cs="Calibri"/>
-          <w:color w:val="000000"/>
-          <w:sz w:val="22"/>
-          <w:szCs w:val="22"/>
-        </w:rPr>
-        <w:t>Käyttöohje, joka sisältää loppukäyttäjälle tarkoitetun asennus- ja käyttöohjeen.</w:t>
-      </w:r>
-    </w:p>
-    <w:p>
-      <w:pPr>
-        <w:pStyle w:val="NormaaliWWW"/>
-        <w:spacing w:before="0" w:beforeAutospacing="0" w:after="160" w:afterAutospacing="0"/>
-      </w:pPr>
-      <w:r>
-        <w:rPr>
-          <w:rFonts w:ascii="Calibri" w:hAnsi="Calibri" w:cs="Calibri"/>
-          <w:color w:val="000000"/>
-          <w:sz w:val="22"/>
-          <w:szCs w:val="22"/>
-        </w:rPr>
-        <w:t>Loppuraportti, joka sisältää projektiyhteenvedon.</w:t>
+        <w:t>Aikataulu</w:t>
+      </w:r>
+    </w:p>
+    <w:p>
+      <w:pPr>
+        <w:pStyle w:val="NormaaliWWW"/>
+        <w:spacing w:before="0" w:beforeAutospacing="0" w:after="160" w:afterAutospacing="0"/>
+      </w:pPr>
+      <w:r>
+        <w:rPr>
+          <w:rFonts w:ascii="Calibri" w:hAnsi="Calibri" w:cs="Calibri"/>
+          <w:color w:val="000000"/>
+          <w:sz w:val="22"/>
+          <w:szCs w:val="22"/>
+        </w:rPr>
+        <w:t>Liitteenä</w:t>
       </w:r>
     </w:p>
     <w:p>
@@ -921,62 +601,52 @@
           <w:sz w:val="22"/>
           <w:szCs w:val="22"/>
         </w:rPr>
-        <w:t>Seuranta</w:t>
-      </w:r>
-    </w:p>
-    <w:p>
-      <w:pPr>
-        <w:pStyle w:val="NormaaliWWW"/>
-        <w:spacing w:before="0" w:beforeAutospacing="0" w:after="160" w:afterAutospacing="0"/>
-      </w:pPr>
-      <w:r>
-        <w:rPr>
-          <w:rFonts w:ascii="Calibri" w:hAnsi="Calibri" w:cs="Calibri"/>
-          <w:color w:val="000000"/>
-          <w:sz w:val="22"/>
-          <w:szCs w:val="22"/>
-        </w:rPr>
-        <w:t xml:space="preserve">Projektia ja sen edistymistä seurataan joka tiistai ja torstai </w:t>
-      </w:r>
-      <w:proofErr w:type="spellStart"/>
-      <w:r>
-        <w:rPr>
-          <w:rFonts w:ascii="Calibri" w:hAnsi="Calibri" w:cs="Calibri"/>
-          <w:color w:val="000000"/>
-          <w:sz w:val="22"/>
-          <w:szCs w:val="22"/>
-        </w:rPr>
-        <w:t>Discordissa</w:t>
-      </w:r>
-      <w:proofErr w:type="spellEnd"/>
-      <w:r>
-        <w:rPr>
-          <w:rFonts w:ascii="Calibri" w:hAnsi="Calibri" w:cs="Calibri"/>
-          <w:color w:val="000000"/>
-          <w:sz w:val="22"/>
-          <w:szCs w:val="22"/>
-        </w:rPr>
-        <w:t xml:space="preserve">. Muina päivinä Google </w:t>
-      </w:r>
-      <w:proofErr w:type="spellStart"/>
-      <w:r>
-        <w:rPr>
-          <w:rFonts w:ascii="Calibri" w:hAnsi="Calibri" w:cs="Calibri"/>
-          <w:color w:val="000000"/>
-          <w:sz w:val="22"/>
-          <w:szCs w:val="22"/>
-        </w:rPr>
-        <w:t>Drivessä</w:t>
-      </w:r>
-      <w:proofErr w:type="spellEnd"/>
-      <w:r>
-        <w:rPr>
-          <w:rFonts w:ascii="Calibri" w:hAnsi="Calibri" w:cs="Calibri"/>
-          <w:color w:val="000000"/>
-          <w:sz w:val="22"/>
-          <w:szCs w:val="22"/>
-        </w:rPr>
-        <w:t xml:space="preserve"> voi laittaa ongelmista ym. muille tiedoksi.</w:t>
+        <w:t>Viestintä</w:t>
+      </w:r>
+    </w:p>
+    <w:p>
+      <w:pPr>
+        <w:pStyle w:val="NormaaliWWW"/>
+        <w:spacing w:before="0" w:beforeAutospacing="0" w:after="160" w:afterAutospacing="0"/>
+      </w:pPr>
+      <w:r>
+        <w:rPr>
+          <w:rFonts w:ascii="Calibri" w:hAnsi="Calibri" w:cs="Calibri"/>
+          <w:color w:val="000000"/>
+          <w:sz w:val="22"/>
+          <w:szCs w:val="22"/>
+        </w:rPr>
+        <w:t>Discord: joka tiistai ja torstai</w:t>
+      </w:r>
+    </w:p>
+    <w:p>
+      <w:pPr>
+        <w:pStyle w:val="NormaaliWWW"/>
+        <w:spacing w:before="0" w:beforeAutospacing="0" w:after="160" w:afterAutospacing="0"/>
+      </w:pPr>
+      <w:r>
+        <w:rPr>
+          <w:rFonts w:ascii="Calibri" w:hAnsi="Calibri" w:cs="Calibri"/>
+          <w:color w:val="000000"/>
+          <w:sz w:val="22"/>
+          <w:szCs w:val="22"/>
+        </w:rPr>
+        <w:t>Google Drive: kirjoitetaan esiin tulleita ongelmia sekä päivän aiheeseen liittyviä ideoita myös muina päivinä kuin tiistaisin ja torstaisin. Tiistait ja torstait aloitetaan Driven katsomisella. </w:t>
+      </w:r>
+    </w:p>
+    <w:p>
+      <w:pPr>
+        <w:pStyle w:val="NormaaliWWW"/>
+        <w:spacing w:before="0" w:beforeAutospacing="0" w:after="160" w:afterAutospacing="0"/>
+      </w:pPr>
+      <w:r>
+        <w:rPr>
+          <w:rFonts w:ascii="Calibri" w:hAnsi="Calibri" w:cs="Calibri"/>
+          <w:color w:val="000000"/>
+          <w:sz w:val="22"/>
+          <w:szCs w:val="22"/>
+        </w:rPr>
+        <w:t>Git: Lopulliset dokumentit</w:t>
       </w:r>
     </w:p>
     <w:p>
@@ -993,6 +663,162 @@
           <w:sz w:val="22"/>
           <w:szCs w:val="22"/>
         </w:rPr>
+        <w:t>Työskentelyajat ja -paikat</w:t>
+      </w:r>
+    </w:p>
+    <w:p>
+      <w:pPr>
+        <w:pStyle w:val="NormaaliWWW"/>
+        <w:spacing w:before="0" w:beforeAutospacing="0" w:after="160" w:afterAutospacing="0"/>
+      </w:pPr>
+      <w:r>
+        <w:rPr>
+          <w:rFonts w:ascii="Calibri" w:hAnsi="Calibri" w:cs="Calibri"/>
+          <w:color w:val="000000"/>
+          <w:sz w:val="22"/>
+          <w:szCs w:val="22"/>
+        </w:rPr>
+        <w:t>Projekti tehdään etätyönä tiistaisin ja torstaisin liitteenä olevan aikataulun mukaan.</w:t>
+      </w:r>
+    </w:p>
+    <w:p>
+      <w:pPr>
+        <w:pStyle w:val="NormaaliWWW"/>
+        <w:spacing w:before="0" w:beforeAutospacing="0" w:after="160" w:afterAutospacing="0"/>
+      </w:pPr>
+      <w:r>
+        <w:rPr>
+          <w:rFonts w:ascii="Calibri" w:hAnsi="Calibri" w:cs="Calibri"/>
+          <w:b/>
+          <w:bCs/>
+          <w:color w:val="000000"/>
+          <w:sz w:val="22"/>
+          <w:szCs w:val="22"/>
+        </w:rPr>
+        <w:t>Dokumentointi ja raportointi</w:t>
+      </w:r>
+    </w:p>
+    <w:p>
+      <w:pPr>
+        <w:pStyle w:val="NormaaliWWW"/>
+        <w:spacing w:before="0" w:beforeAutospacing="0" w:after="160" w:afterAutospacing="0"/>
+      </w:pPr>
+      <w:r>
+        <w:rPr>
+          <w:rFonts w:ascii="Calibri" w:hAnsi="Calibri" w:cs="Calibri"/>
+          <w:color w:val="000000"/>
+          <w:sz w:val="22"/>
+          <w:szCs w:val="22"/>
+        </w:rPr>
+        <w:t>Dokumentointia tehdään viikoittain. Tärkeät asiat tallennetaan GitHubiin. Erilaisia dokumentteja:</w:t>
+      </w:r>
+    </w:p>
+    <w:p>
+      <w:pPr>
+        <w:pStyle w:val="NormaaliWWW"/>
+        <w:spacing w:before="0" w:beforeAutospacing="0" w:after="160" w:afterAutospacing="0"/>
+      </w:pPr>
+      <w:r>
+        <w:rPr>
+          <w:rFonts w:ascii="Calibri" w:hAnsi="Calibri" w:cs="Calibri"/>
+          <w:color w:val="000000"/>
+          <w:sz w:val="22"/>
+          <w:szCs w:val="22"/>
+        </w:rPr>
+        <w:t>Suunnitteludokumentti, joka kuvaa tuotettavan ohjelmiston rakenteen ja toiminnan.</w:t>
+      </w:r>
+    </w:p>
+    <w:p>
+      <w:pPr>
+        <w:pStyle w:val="NormaaliWWW"/>
+        <w:spacing w:before="0" w:beforeAutospacing="0" w:after="160" w:afterAutospacing="0"/>
+      </w:pPr>
+      <w:r>
+        <w:rPr>
+          <w:rFonts w:ascii="Calibri" w:hAnsi="Calibri" w:cs="Calibri"/>
+          <w:color w:val="000000"/>
+          <w:sz w:val="22"/>
+          <w:szCs w:val="22"/>
+        </w:rPr>
+        <w:t>Testaussuunnitelma ja  testausdokumentti, joka sisältää testaussuunnitelman mukaisesti tehdyt testiaineistot ja testien tulokset.</w:t>
+      </w:r>
+    </w:p>
+    <w:p>
+      <w:pPr>
+        <w:pStyle w:val="NormaaliWWW"/>
+        <w:spacing w:before="0" w:beforeAutospacing="0" w:after="160" w:afterAutospacing="0"/>
+      </w:pPr>
+      <w:r>
+        <w:rPr>
+          <w:rFonts w:ascii="Calibri" w:hAnsi="Calibri" w:cs="Calibri"/>
+          <w:color w:val="000000"/>
+          <w:sz w:val="22"/>
+          <w:szCs w:val="22"/>
+        </w:rPr>
+        <w:t>Käyttöohje, joka sisältää loppukäyttäjälle tarkoitetun asennus- ja käyttöohjeen.</w:t>
+      </w:r>
+    </w:p>
+    <w:p>
+      <w:pPr>
+        <w:pStyle w:val="NormaaliWWW"/>
+        <w:spacing w:before="0" w:beforeAutospacing="0" w:after="160" w:afterAutospacing="0"/>
+      </w:pPr>
+      <w:r>
+        <w:rPr>
+          <w:rFonts w:ascii="Calibri" w:hAnsi="Calibri" w:cs="Calibri"/>
+          <w:color w:val="000000"/>
+          <w:sz w:val="22"/>
+          <w:szCs w:val="22"/>
+        </w:rPr>
+        <w:t>Loppuraportti, joka sisältää projektiyhteenvedon.</w:t>
+      </w:r>
+    </w:p>
+    <w:p>
+      <w:pPr>
+        <w:pStyle w:val="NormaaliWWW"/>
+        <w:spacing w:before="0" w:beforeAutospacing="0" w:after="160" w:afterAutospacing="0"/>
+      </w:pPr>
+      <w:r>
+        <w:rPr>
+          <w:rFonts w:ascii="Calibri" w:hAnsi="Calibri" w:cs="Calibri"/>
+          <w:b/>
+          <w:bCs/>
+          <w:color w:val="000000"/>
+          <w:sz w:val="22"/>
+          <w:szCs w:val="22"/>
+        </w:rPr>
+        <w:t>Seuranta</w:t>
+      </w:r>
+    </w:p>
+    <w:p>
+      <w:pPr>
+        <w:pStyle w:val="NormaaliWWW"/>
+        <w:spacing w:before="0" w:beforeAutospacing="0" w:after="160" w:afterAutospacing="0"/>
+      </w:pPr>
+      <w:r>
+        <w:rPr>
+          <w:rFonts w:ascii="Calibri" w:hAnsi="Calibri" w:cs="Calibri"/>
+          <w:color w:val="000000"/>
+          <w:sz w:val="22"/>
+          <w:szCs w:val="22"/>
+        </w:rPr>
+        <w:t>Projektia ja sen edistymistä seurataan joka tiistai ja torstai Discordissa. Muina päivinä Google Drivessä voi laittaa ongelmista ym. muille tiedoksi.</w:t>
+      </w:r>
+    </w:p>
+    <w:p>
+      <w:pPr>
+        <w:pStyle w:val="NormaaliWWW"/>
+        <w:spacing w:before="0" w:beforeAutospacing="0" w:after="160" w:afterAutospacing="0"/>
+      </w:pPr>
+      <w:r>
+        <w:rPr>
+          <w:rFonts w:ascii="Calibri" w:hAnsi="Calibri" w:cs="Calibri"/>
+          <w:b/>
+          <w:bCs/>
+          <w:color w:val="000000"/>
+          <w:sz w:val="22"/>
+          <w:szCs w:val="22"/>
+        </w:rPr>
         <w:t>Riskianalyysi</w:t>
       </w:r>
     </w:p>
@@ -1065,6 +891,90 @@
       <w:pPr>
         <w:pStyle w:val="NormaaliWWW"/>
         <w:spacing w:before="0" w:beforeAutospacing="0" w:after="160" w:afterAutospacing="0"/>
+        <w:rPr>
+          <w:rFonts w:ascii="Calibri" w:hAnsi="Calibri" w:cs="Calibri"/>
+          <w:color w:val="000000"/>
+          <w:sz w:val="22"/>
+          <w:szCs w:val="22"/>
+        </w:rPr>
+      </w:pPr>
+    </w:p>
+    <w:p>
+      <w:pPr>
+        <w:pStyle w:val="NormaaliWWW"/>
+        <w:spacing w:before="0" w:beforeAutospacing="0" w:after="160" w:afterAutospacing="0"/>
+        <w:rPr>
+          <w:rFonts w:ascii="Calibri" w:hAnsi="Calibri" w:cs="Calibri"/>
+          <w:color w:val="000000"/>
+          <w:sz w:val="22"/>
+          <w:szCs w:val="22"/>
+        </w:rPr>
+      </w:pPr>
+    </w:p>
+    <w:p>
+      <w:pPr>
+        <w:pStyle w:val="NormaaliWWW"/>
+        <w:spacing w:before="0" w:beforeAutospacing="0" w:after="160" w:afterAutospacing="0"/>
+        <w:rPr>
+          <w:rFonts w:ascii="Calibri" w:hAnsi="Calibri" w:cs="Calibri"/>
+          <w:color w:val="000000"/>
+          <w:sz w:val="22"/>
+          <w:szCs w:val="22"/>
+        </w:rPr>
+      </w:pPr>
+    </w:p>
+    <w:p>
+      <w:pPr>
+        <w:pStyle w:val="NormaaliWWW"/>
+        <w:spacing w:before="0" w:beforeAutospacing="0" w:after="160" w:afterAutospacing="0"/>
+        <w:rPr>
+          <w:rFonts w:ascii="Calibri" w:hAnsi="Calibri" w:cs="Calibri"/>
+          <w:color w:val="000000"/>
+          <w:sz w:val="22"/>
+          <w:szCs w:val="22"/>
+        </w:rPr>
+      </w:pPr>
+    </w:p>
+    <w:p>
+      <w:pPr>
+        <w:pStyle w:val="NormaaliWWW"/>
+        <w:spacing w:before="0" w:beforeAutospacing="0" w:after="160" w:afterAutospacing="0"/>
+        <w:rPr>
+          <w:rFonts w:ascii="Calibri" w:hAnsi="Calibri" w:cs="Calibri"/>
+          <w:color w:val="000000"/>
+          <w:sz w:val="22"/>
+          <w:szCs w:val="22"/>
+        </w:rPr>
+      </w:pPr>
+    </w:p>
+    <w:p>
+      <w:pPr>
+        <w:pStyle w:val="NormaaliWWW"/>
+        <w:spacing w:before="0" w:beforeAutospacing="0" w:after="160" w:afterAutospacing="0"/>
+        <w:rPr>
+          <w:rFonts w:ascii="Calibri" w:hAnsi="Calibri" w:cs="Calibri"/>
+          <w:color w:val="000000"/>
+          <w:sz w:val="22"/>
+          <w:szCs w:val="22"/>
+        </w:rPr>
+      </w:pPr>
+    </w:p>
+    <w:p>
+      <w:pPr>
+        <w:pStyle w:val="NormaaliWWW"/>
+        <w:spacing w:before="0" w:beforeAutospacing="0" w:after="160" w:afterAutospacing="0"/>
+        <w:rPr>
+          <w:rFonts w:ascii="Calibri" w:hAnsi="Calibri" w:cs="Calibri"/>
+          <w:color w:val="000000"/>
+          <w:sz w:val="22"/>
+          <w:szCs w:val="22"/>
+        </w:rPr>
+      </w:pPr>
+    </w:p>
+    <w:p>
+      <w:pPr>
+        <w:pStyle w:val="NormaaliWWW"/>
+        <w:spacing w:before="0" w:beforeAutospacing="0" w:after="160" w:afterAutospacing="0"/>
       </w:pPr>
       <w:r>
         <w:rPr>
@@ -1209,27 +1119,7 @@
           <w:sz w:val="22"/>
           <w:szCs w:val="22"/>
         </w:rPr>
-        <w:t xml:space="preserve">Opettelua </w:t>
-      </w:r>
-      <w:proofErr w:type="spellStart"/>
-      <w:r>
-        <w:rPr>
-          <w:rFonts w:ascii="Calibri" w:hAnsi="Calibri" w:cs="Calibri"/>
-          <w:color w:val="000000"/>
-          <w:sz w:val="22"/>
-          <w:szCs w:val="22"/>
-        </w:rPr>
-        <w:t>Unityn</w:t>
-      </w:r>
-      <w:proofErr w:type="spellEnd"/>
-      <w:r>
-        <w:rPr>
-          <w:rFonts w:ascii="Calibri" w:hAnsi="Calibri" w:cs="Calibri"/>
-          <w:color w:val="000000"/>
-          <w:sz w:val="22"/>
-          <w:szCs w:val="22"/>
-        </w:rPr>
-        <w:t xml:space="preserve"> mobiilipelien tekemisestä </w:t>
+        <w:t>Opettelua Unityn mobiilipelien tekemisestä </w:t>
       </w:r>
     </w:p>
     <w:p>
@@ -1263,27 +1153,7 @@
           <w:sz w:val="22"/>
           <w:szCs w:val="22"/>
         </w:rPr>
-        <w:t xml:space="preserve">Opettelua </w:t>
-      </w:r>
-      <w:proofErr w:type="spellStart"/>
-      <w:r>
-        <w:rPr>
-          <w:rFonts w:ascii="Calibri" w:hAnsi="Calibri" w:cs="Calibri"/>
-          <w:color w:val="000000"/>
-          <w:sz w:val="22"/>
-          <w:szCs w:val="22"/>
-        </w:rPr>
-        <w:t>Unityn</w:t>
-      </w:r>
-      <w:proofErr w:type="spellEnd"/>
-      <w:r>
-        <w:rPr>
-          <w:rFonts w:ascii="Calibri" w:hAnsi="Calibri" w:cs="Calibri"/>
-          <w:color w:val="000000"/>
-          <w:sz w:val="22"/>
-          <w:szCs w:val="22"/>
-        </w:rPr>
-        <w:t xml:space="preserve"> mobiilipelien tekemisestä, käyttöliittymän valmistelua</w:t>
+        <w:t>Opettelua Unityn mobiilipelien tekemisestä, käyttöliittymän valmistelua</w:t>
       </w:r>
     </w:p>
     <w:p>
@@ -1332,7 +1202,6 @@
           <w:sz w:val="22"/>
           <w:szCs w:val="22"/>
         </w:rPr>
-        <w:lastRenderedPageBreak/>
         <w:t>ti 5.5.</w:t>
       </w:r>
       <w:r>
@@ -1352,19 +1221,8 @@
           <w:sz w:val="22"/>
           <w:szCs w:val="22"/>
         </w:rPr>
-        <w:t xml:space="preserve">Päävalikon </w:t>
-      </w:r>
-      <w:proofErr w:type="spellStart"/>
-      <w:r>
-        <w:rPr>
-          <w:rFonts w:ascii="Calibri" w:hAnsi="Calibri" w:cs="Calibri"/>
-          <w:color w:val="000000"/>
-          <w:sz w:val="22"/>
-          <w:szCs w:val="22"/>
-        </w:rPr>
-        <w:t>engine</w:t>
-      </w:r>
-      <w:proofErr w:type="spellEnd"/>
+        <w:t>Päävalikon engine</w:t>
+      </w:r>
     </w:p>
     <w:p>
       <w:pPr>
@@ -1575,8 +1433,6 @@
         <w:pStyle w:val="NormaaliWWW"/>
         <w:spacing w:before="0" w:beforeAutospacing="0" w:after="160" w:afterAutospacing="0"/>
       </w:pPr>
-      <w:bookmarkStart w:id="0" w:name="_GoBack"/>
-      <w:bookmarkEnd w:id="0"/>
       <w:r>
         <w:rPr>
           <w:rFonts w:ascii="Calibri" w:hAnsi="Calibri" w:cs="Calibri"/>

</xml_diff>